<commit_message>
modify Git Note Again
</commit_message>
<xml_diff>
--- a/Git学习笔记.docx
+++ b/Git学习笔记.docx
@@ -58,7 +58,7 @@
         <w:rPr/>
         <w:t>是一个开源的分布式版本控制系统，可以有效、高速地处理从很小到非常大的项目版本管理。</w:t>
       </w:r>
-      <w:bookmarkStart w:id="0" w:name="ref_%252525255B1%252525255D_12032478"/>
+      <w:bookmarkStart w:id="0" w:name="ref_%25252525255B1%25252525255D_12032478"/>
       <w:bookmarkEnd w:id="0"/>
       <w:r>
         <w:rPr/>
@@ -1501,7 +1501,7 @@
         </w:numPr>
         <w:rPr/>
       </w:pPr>
-      <w:bookmarkStart w:id="3" w:name="_%25252525E6%252525259A%2525252582%25252"/>
+      <w:bookmarkStart w:id="3" w:name="_%2525252525E6%25252525259A%252525252582"/>
       <w:bookmarkEnd w:id="3"/>
       <w:r>
         <w:rPr/>
@@ -2390,7 +2390,7 @@
         </w:numPr>
         <w:rPr/>
       </w:pPr>
-      <w:bookmarkStart w:id="4" w:name="_%25252525E7%252525258A%25252525B6%25252"/>
+      <w:bookmarkStart w:id="4" w:name="_%2525252525E7%25252525258A%2525252525B6"/>
       <w:bookmarkEnd w:id="4"/>
       <w:r>
         <w:rPr/>
@@ -5557,7 +5557,7 @@
         </w:numPr>
         <w:rPr/>
       </w:pPr>
-      <w:bookmarkStart w:id="8" w:name="_%25252525E8%25252525B7%25252525B3%25252"/>
+      <w:bookmarkStart w:id="8" w:name="_%2525252525E8%2525252525B7%2525252525B3"/>
       <w:bookmarkEnd w:id="8"/>
       <w:r>
         <w:rPr/>
@@ -7803,7 +7803,7 @@
         </w:numPr>
         <w:rPr/>
       </w:pPr>
-      <w:bookmarkStart w:id="12" w:name="_%25252525E6%2525252592%25252525A4%25252"/>
+      <w:bookmarkStart w:id="12" w:name="_%2525252525E6%252525252592%2525252525A4"/>
       <w:bookmarkEnd w:id="12"/>
       <w:r>
         <w:rPr/>
@@ -8262,7 +8262,7 @@
         </w:numPr>
         <w:rPr/>
       </w:pPr>
-      <w:bookmarkStart w:id="13" w:name="_%25252525E6%252525259F%25252525A5%25252"/>
+      <w:bookmarkStart w:id="13" w:name="_%2525252525E6%25252525259F%2525252525A5"/>
       <w:bookmarkEnd w:id="13"/>
       <w:r>
         <w:rPr/>
@@ -8709,7 +8709,7 @@
         </w:numPr>
         <w:rPr/>
       </w:pPr>
-      <w:bookmarkStart w:id="14" w:name="_%25252525E6%25252525B7%25252525BB%25252"/>
+      <w:bookmarkStart w:id="14" w:name="_%2525252525E6%2525252525B7%2525252525BB"/>
       <w:bookmarkEnd w:id="14"/>
       <w:r>
         <w:rPr/>
@@ -10105,7 +10105,7 @@
         </w:numPr>
         <w:rPr/>
       </w:pPr>
-      <w:bookmarkStart w:id="18" w:name="_%25252525E8%25252525BF%252525259C%25252"/>
+      <w:bookmarkStart w:id="18" w:name="_%2525252525E8%2525252525BF%25252525259C"/>
       <w:bookmarkEnd w:id="18"/>
       <w:r>
         <w:rPr/>
@@ -10413,7 +10413,7 @@
         </w:numPr>
         <w:rPr/>
       </w:pPr>
-      <w:bookmarkStart w:id="19" w:name="_%25252525E5%2525252588%2525252597%25252"/>
+      <w:bookmarkStart w:id="19" w:name="_%2525252525E5%252525252588%252525252597"/>
       <w:bookmarkEnd w:id="19"/>
       <w:r>
         <w:rPr/>
@@ -10671,7 +10671,7 @@
         </w:numPr>
         <w:rPr/>
       </w:pPr>
-      <w:bookmarkStart w:id="20" w:name="_%25252525E5%2525252588%252525259B%25252"/>
+      <w:bookmarkStart w:id="20" w:name="_%2525252525E5%252525252588%25252525259B"/>
       <w:bookmarkEnd w:id="20"/>
       <w:r>
         <w:rPr/>
@@ -11096,7 +11096,7 @@
         </w:numPr>
         <w:rPr/>
       </w:pPr>
-      <w:bookmarkStart w:id="22" w:name="_%25252525E8%25252525BD%25252525BB%25252"/>
+      <w:bookmarkStart w:id="22" w:name="_%2525252525E8%2525252525BD%2525252525BB"/>
       <w:bookmarkEnd w:id="22"/>
       <w:r>
         <w:rPr/>
@@ -11349,7 +11349,7 @@
         </w:numPr>
         <w:rPr/>
       </w:pPr>
-      <w:bookmarkStart w:id="23" w:name="_%25252525E5%2525252590%252525258E%25252"/>
+      <w:bookmarkStart w:id="23" w:name="_%2525252525E5%252525252590%25252525258E"/>
       <w:bookmarkEnd w:id="23"/>
       <w:r>
         <w:rPr/>
@@ -12105,7 +12105,7 @@
         </w:numPr>
         <w:rPr/>
       </w:pPr>
-      <w:bookmarkStart w:id="25" w:name="_%25252525E5%2525252588%25252525A0%25252"/>
+      <w:bookmarkStart w:id="25" w:name="_%2525252525E5%252525252588%2525252525A0"/>
       <w:bookmarkEnd w:id="25"/>
       <w:r>
         <w:rPr/>
@@ -12233,7 +12233,7 @@
         </w:numPr>
         <w:rPr/>
       </w:pPr>
-      <w:bookmarkStart w:id="26" w:name="_%25252525E6%25252525A3%2525252580%25252"/>
+      <w:bookmarkStart w:id="26" w:name="_%2525252525E6%2525252525A3%252525252580"/>
       <w:bookmarkEnd w:id="26"/>
       <w:r>
         <w:rPr/>
@@ -18752,7 +18752,7 @@
         </w:numPr>
         <w:rPr/>
       </w:pPr>
-      <w:bookmarkStart w:id="32" w:name="_%25252525E5%2525252588%2525252586%25252"/>
+      <w:bookmarkStart w:id="32" w:name="_%2525252525E5%252525252588%252525252586"/>
       <w:bookmarkEnd w:id="32"/>
       <w:r>
         <w:rPr>
@@ -18786,7 +18786,7 @@
           <w:iCs w:val="false"/>
         </w:rPr>
       </w:pPr>
-      <w:bookmarkStart w:id="33" w:name="_%25252525E9%2525252595%25252525BF%25252"/>
+      <w:bookmarkStart w:id="33" w:name="_%2525252525E9%252525252595%2525252525BF"/>
       <w:bookmarkEnd w:id="33"/>
       <w:r>
         <w:rPr>
@@ -22475,7 +22475,7 @@
         </w:numPr>
         <w:rPr/>
       </w:pPr>
-      <w:bookmarkStart w:id="37" w:name="_%25252525E6%252525258B%2525252589%25252"/>
+      <w:bookmarkStart w:id="37" w:name="_%2525252525E6%25252525258B%252525252589"/>
       <w:bookmarkEnd w:id="37"/>
       <w:r>
         <w:rPr/>
@@ -23182,7 +23182,7 @@
       <w:r>
         <w:rPr/>
         <w:drawing>
-          <wp:anchor behindDoc="0" distT="0" distB="0" distL="0" distR="0" simplePos="0" locked="0" layoutInCell="1" allowOverlap="1" relativeHeight="29">
+          <wp:anchor behindDoc="0" distT="0" distB="0" distL="0" distR="0" simplePos="0" locked="0" layoutInCell="1" allowOverlap="1" relativeHeight="7">
             <wp:simplePos x="0" y="0"/>
             <wp:positionH relativeFrom="column">
               <wp:align>center</wp:align>
@@ -23359,15 +23359,15 @@
         <mc:AlternateContent>
           <mc:Choice Requires="wps">
             <w:drawing>
-              <wp:anchor behindDoc="0" distT="0" distB="0" distL="0" distR="0" simplePos="0" locked="0" layoutInCell="1" allowOverlap="1" relativeHeight="30">
+              <wp:anchor behindDoc="0" distT="0" distB="0" distL="0" distR="0" simplePos="0" locked="0" layoutInCell="1" allowOverlap="1" relativeHeight="8">
                 <wp:simplePos x="0" y="0"/>
                 <wp:positionH relativeFrom="column">
-                  <wp:posOffset>480695</wp:posOffset>
+                  <wp:posOffset>700405</wp:posOffset>
                 </wp:positionH>
                 <wp:positionV relativeFrom="paragraph">
-                  <wp:posOffset>87630</wp:posOffset>
+                  <wp:posOffset>214630</wp:posOffset>
                 </wp:positionV>
-                <wp:extent cx="770255" cy="933450"/>
+                <wp:extent cx="770890" cy="934085"/>
                 <wp:effectExtent l="0" t="0" r="0" b="0"/>
                 <wp:wrapNone/>
                 <wp:docPr id="29" name="Shape1"/>
@@ -23378,7 +23378,7 @@
                       <wps:spPr>
                         <a:xfrm flipH="1">
                           <a:off x="0" y="0"/>
-                          <a:ext cx="769680" cy="932760"/>
+                          <a:ext cx="770400" cy="933480"/>
                         </a:xfrm>
                         <a:prstGeom prst="line">
                           <a:avLst/>
@@ -23405,7 +23405,7 @@
           </mc:Choice>
           <mc:Fallback>
             <w:pict>
-              <v:line id="shape_0" from="20.55pt,-3.1pt" to="81.1pt,70.3pt" ID="Shape1" stroked="t" style="position:absolute;flip:x">
+              <v:line id="shape_0" from="37.85pt,6.9pt" to="98.45pt,80.35pt" ID="Shape1" stroked="t" style="position:absolute;flip:x">
                 <v:stroke color="#3465a4" endarrow="block" endarrowwidth="medium" endarrowlength="medium" joinstyle="round" endcap="flat"/>
                 <v:fill o:detectmouseclick="t" on="false"/>
               </v:line>
@@ -23446,11 +23446,7 @@
       </w:r>
       <w:r>
         <w:rPr/>
-        <w:t>C+</w:t>
-      </w:r>
-      <w:r>
-        <w:rPr/>
-        <w:t xml:space="preserve">+ </w:t>
+        <w:t xml:space="preserve">C++ </w:t>
       </w:r>
       <w:r>
         <w:rPr/>
@@ -23576,7 +23572,7 @@
       </w:pPr>
       <w:r>
         <w:drawing>
-          <wp:anchor behindDoc="0" distT="0" distB="0" distL="0" distR="0" simplePos="0" locked="0" layoutInCell="1" allowOverlap="1" relativeHeight="31">
+          <wp:anchor behindDoc="0" distT="0" distB="0" distL="0" distR="0" simplePos="0" locked="0" layoutInCell="1" allowOverlap="1" relativeHeight="9">
             <wp:simplePos x="0" y="0"/>
             <wp:positionH relativeFrom="column">
               <wp:align>center</wp:align>
@@ -23623,7 +23619,11 @@
       </w:r>
       <w:r>
         <w:rPr/>
-        <w:t xml:space="preserve">可以清楚的看到在 </w:t>
+        <w:t>可</w:t>
+      </w:r>
+      <w:r>
+        <w:rPr/>
+        <w:t xml:space="preserve">以清楚的看到在 </w:t>
       </w:r>
       <w:r>
         <w:rPr/>
@@ -23673,7 +23673,92 @@
       </w:pPr>
       <w:r>
         <w:rPr/>
-        <w:t xml:space="preserve">4.cd </w:t>
+      </w:r>
+    </w:p>
+    <w:p>
+      <w:pPr>
+        <w:pStyle w:val="TextBody"/>
+        <w:spacing w:lineRule="auto" w:line="276" w:before="0" w:after="140"/>
+        <w:rPr/>
+      </w:pPr>
+      <w:r>
+        <w:rPr/>
+      </w:r>
+    </w:p>
+    <w:p>
+      <w:pPr>
+        <w:pStyle w:val="TextBody"/>
+        <w:spacing w:lineRule="auto" w:line="276" w:before="0" w:after="140"/>
+        <w:rPr/>
+      </w:pPr>
+      <w:r>
+        <w:rPr/>
+      </w:r>
+    </w:p>
+    <w:p>
+      <w:pPr>
+        <w:pStyle w:val="TextBody"/>
+        <w:spacing w:lineRule="auto" w:line="276" w:before="0" w:after="140"/>
+        <w:rPr/>
+      </w:pPr>
+      <w:r>
+        <w:rPr/>
+        <w:t>4</w:t>
+      </w:r>
+      <w:r>
+        <w:rPr/>
+        <w:t>.</w:t>
+      </w:r>
+      <w:r>
+        <w:rPr/>
+        <w:t>添加目录下的文件到本地仓库 并且提交到本地仓库</w:t>
+      </w:r>
+    </w:p>
+    <w:p>
+      <w:pPr>
+        <w:pStyle w:val="TextBody"/>
+        <w:spacing w:lineRule="auto" w:line="276" w:before="0" w:after="140"/>
+        <w:rPr/>
+      </w:pPr>
+      <w:r>
+        <w:rPr/>
+        <w:t>$ git add .</w:t>
+      </w:r>
+    </w:p>
+    <w:p>
+      <w:pPr>
+        <w:pStyle w:val="TextBody"/>
+        <w:spacing w:lineRule="auto" w:line="276" w:before="0" w:after="140"/>
+        <w:rPr/>
+      </w:pPr>
+      <w:r>
+        <w:rPr/>
+        <w:t xml:space="preserve">$ git commit -m “???”  </w:t>
+      </w:r>
+    </w:p>
+    <w:p>
+      <w:pPr>
+        <w:pStyle w:val="TextBody"/>
+        <w:spacing w:lineRule="auto" w:line="276" w:before="0" w:after="140"/>
+        <w:rPr/>
+      </w:pPr>
+      <w:r>
+        <w:rPr/>
+      </w:r>
+    </w:p>
+    <w:p>
+      <w:pPr>
+        <w:pStyle w:val="TextBody"/>
+        <w:spacing w:lineRule="auto" w:line="276" w:before="0" w:after="140"/>
+        <w:rPr/>
+      </w:pPr>
+      <w:r>
+        <w:rPr/>
+        <w:t>5</w:t>
+      </w:r>
+      <w:r>
+        <w:rPr/>
+        <w:t xml:space="preserve">.cd </w:t>
       </w:r>
       <w:r>
         <w:rPr/>
@@ -23685,20 +23770,16 @@
       </w:r>
       <w:r>
         <w:rPr/>
-        <w:t>中，再从远程仓库拉取一次 并手动合并（</w:t>
-      </w:r>
-      <w:r>
-        <w:rPr/>
-        <w:t>在更新远端代码的同时如果与本地代码产生冲突了，那么冲突的文件中就出现了需要手动合并的部分</w:t>
-      </w:r>
-      <w:r>
-        <w:rPr/>
-        <w:t>）</w:t>
+        <w:t>中，再从远程仓库拉取一次 并手动合并（在更新远端代码的同时如果与本地代码产生冲突了，那么冲突的文件中就出现了需要手动合并的部分）</w:t>
       </w:r>
       <w:r>
         <w:rPr/>
         <w:br/>
-        <w:t>$ git fetch</w:t>
+        <w:t>$ git fetch --</w:t>
+      </w:r>
+      <w:r>
+        <w:rPr/>
+        <w:t>all</w:t>
       </w:r>
     </w:p>
     <w:p>
@@ -23709,7 +23790,7 @@
       </w:pPr>
       <w:r>
         <w:rPr/>
-        <w:t>$ git pull --rebases</w:t>
+        <w:t>当有冲突的时候，可以使用下面这条命令行 从远程仓库拉取文件 并合并。</w:t>
       </w:r>
     </w:p>
     <w:p>
@@ -23720,6 +23801,7 @@
       </w:pPr>
       <w:r>
         <w:rPr/>
+        <w:t xml:space="preserve">$ git pull –rebase </w:t>
       </w:r>
     </w:p>
     <w:p>
@@ -23740,62 +23822,11 @@
       </w:pPr>
       <w:r>
         <w:rPr/>
-        <w:t>5.</w:t>
-      </w:r>
-      <w:r>
-        <w:rPr/>
-        <w:t>添加目录下的文件到本地仓库 并且提交到本地仓库</w:t>
-      </w:r>
-    </w:p>
-    <w:p>
-      <w:pPr>
-        <w:pStyle w:val="TextBody"/>
-        <w:spacing w:lineRule="auto" w:line="276" w:before="0" w:after="140"/>
-        <w:rPr/>
-      </w:pPr>
-      <w:r>
-        <w:rPr/>
-        <w:t>$ git add .</w:t>
-      </w:r>
-    </w:p>
-    <w:p>
-      <w:pPr>
-        <w:pStyle w:val="TextBody"/>
-        <w:spacing w:lineRule="auto" w:line="276" w:before="0" w:after="140"/>
-        <w:rPr/>
-      </w:pPr>
-      <w:r>
-        <w:rPr/>
-        <w:t xml:space="preserve">$ git commit -m “???” </w:t>
-      </w:r>
-      <w:r>
-        <w:rPr/>
-        <w:t xml:space="preserve"> </w:t>
-      </w:r>
-    </w:p>
-    <w:p>
-      <w:pPr>
-        <w:pStyle w:val="TextBody"/>
-        <w:spacing w:lineRule="auto" w:line="276" w:before="0" w:after="140"/>
-        <w:rPr/>
-      </w:pPr>
-      <w:r>
-        <w:rPr/>
-      </w:r>
-    </w:p>
-    <w:p>
-      <w:pPr>
-        <w:pStyle w:val="TextBody"/>
-        <w:spacing w:lineRule="auto" w:line="276" w:before="0" w:after="140"/>
-        <w:rPr/>
-      </w:pPr>
-      <w:r>
-        <w:rPr/>
         <w:t>6.</w:t>
       </w:r>
       <w:r>
         <w:rPr/>
-        <w:t>提交到远程仓库</w:t>
+        <w:t>如果没有冲突，提交到远程仓库</w:t>
       </w:r>
     </w:p>
     <w:p>
@@ -25122,6 +25153,90 @@
     <w:qFormat/>
     <w:rPr/>
   </w:style>
+  <w:style w:type="character" w:styleId="ListLabel58">
+    <w:name w:val="ListLabel 58"/>
+    <w:qFormat/>
+    <w:rPr>
+      <w:rFonts w:cs="OpenSymbol"/>
+    </w:rPr>
+  </w:style>
+  <w:style w:type="character" w:styleId="ListLabel59">
+    <w:name w:val="ListLabel 59"/>
+    <w:qFormat/>
+    <w:rPr>
+      <w:rFonts w:cs="OpenSymbol"/>
+    </w:rPr>
+  </w:style>
+  <w:style w:type="character" w:styleId="ListLabel60">
+    <w:name w:val="ListLabel 60"/>
+    <w:qFormat/>
+    <w:rPr>
+      <w:rFonts w:cs="OpenSymbol"/>
+    </w:rPr>
+  </w:style>
+  <w:style w:type="character" w:styleId="ListLabel61">
+    <w:name w:val="ListLabel 61"/>
+    <w:qFormat/>
+    <w:rPr>
+      <w:rFonts w:cs="OpenSymbol"/>
+    </w:rPr>
+  </w:style>
+  <w:style w:type="character" w:styleId="ListLabel62">
+    <w:name w:val="ListLabel 62"/>
+    <w:qFormat/>
+    <w:rPr>
+      <w:rFonts w:cs="OpenSymbol"/>
+    </w:rPr>
+  </w:style>
+  <w:style w:type="character" w:styleId="ListLabel63">
+    <w:name w:val="ListLabel 63"/>
+    <w:qFormat/>
+    <w:rPr>
+      <w:rFonts w:cs="OpenSymbol"/>
+    </w:rPr>
+  </w:style>
+  <w:style w:type="character" w:styleId="ListLabel64">
+    <w:name w:val="ListLabel 64"/>
+    <w:qFormat/>
+    <w:rPr>
+      <w:rFonts w:cs="OpenSymbol"/>
+    </w:rPr>
+  </w:style>
+  <w:style w:type="character" w:styleId="ListLabel65">
+    <w:name w:val="ListLabel 65"/>
+    <w:qFormat/>
+    <w:rPr>
+      <w:rFonts w:cs="OpenSymbol"/>
+    </w:rPr>
+  </w:style>
+  <w:style w:type="character" w:styleId="ListLabel66">
+    <w:name w:val="ListLabel 66"/>
+    <w:qFormat/>
+    <w:rPr>
+      <w:rFonts w:cs="OpenSymbol"/>
+    </w:rPr>
+  </w:style>
+  <w:style w:type="character" w:styleId="ListLabel67">
+    <w:name w:val="ListLabel 67"/>
+    <w:qFormat/>
+    <w:rPr>
+      <w:color w:val="333333"/>
+      <w:u w:val="none"/>
+    </w:rPr>
+  </w:style>
+  <w:style w:type="character" w:styleId="ListLabel68">
+    <w:name w:val="ListLabel 68"/>
+    <w:qFormat/>
+    <w:rPr>
+      <w:color w:val="000000"/>
+      <w:u w:val="none"/>
+    </w:rPr>
+  </w:style>
+  <w:style w:type="character" w:styleId="ListLabel69">
+    <w:name w:val="ListLabel 69"/>
+    <w:qFormat/>
+    <w:rPr/>
+  </w:style>
   <w:style w:type="paragraph" w:styleId="Heading">
     <w:name w:val="Heading"/>
     <w:basedOn w:val="Normal"/>

</xml_diff>